<commit_message>
Trabajo en clase 24/02/2022
</commit_message>
<xml_diff>
--- a/ud05/02/UD05A02.docx
+++ b/ud05/02/UD05A02.docx
@@ -850,10 +850,10 @@
           <w:noProof/>
         </w:rPr>
         <w:drawing>
-          <wp:inline distT="0" distB="0" distL="0" distR="0" wp14:anchorId="7DAB8798" wp14:editId="092AC6EA">
-            <wp:extent cx="5400040" cy="1440180"/>
-            <wp:effectExtent l="0" t="0" r="0" b="7620"/>
-            <wp:docPr id="15" name="Imagen 15" descr="Texto&#10;&#10;Descripción generada automáticamente"/>
+          <wp:inline distT="0" distB="0" distL="0" distR="0" wp14:anchorId="53CC063A" wp14:editId="45AEE6A4">
+            <wp:extent cx="5400040" cy="984250"/>
+            <wp:effectExtent l="0" t="0" r="0" b="6350"/>
+            <wp:docPr id="22" name="Imagen 22" descr="Texto&#10;&#10;Descripción generada automáticamente"/>
             <wp:cNvGraphicFramePr>
               <a:graphicFrameLocks xmlns:a="http://schemas.openxmlformats.org/drawingml/2006/main" noChangeAspect="1"/>
             </wp:cNvGraphicFramePr>
@@ -861,7 +861,7 @@
               <a:graphicData uri="http://schemas.openxmlformats.org/drawingml/2006/picture">
                 <pic:pic xmlns:pic="http://schemas.openxmlformats.org/drawingml/2006/picture">
                   <pic:nvPicPr>
-                    <pic:cNvPr id="15" name="Imagen 15" descr="Texto&#10;&#10;Descripción generada automáticamente"/>
+                    <pic:cNvPr id="22" name="Imagen 22" descr="Texto&#10;&#10;Descripción generada automáticamente"/>
                     <pic:cNvPicPr/>
                   </pic:nvPicPr>
                   <pic:blipFill>
@@ -873,7 +873,7 @@
                   <pic:spPr>
                     <a:xfrm>
                       <a:off x="0" y="0"/>
-                      <a:ext cx="5400040" cy="1440180"/>
+                      <a:ext cx="5400040" cy="984250"/>
                     </a:xfrm>
                     <a:prstGeom prst="rect">
                       <a:avLst/>
@@ -907,10 +907,10 @@
           <w:noProof/>
         </w:rPr>
         <w:drawing>
-          <wp:inline distT="0" distB="0" distL="0" distR="0" wp14:anchorId="4898FC51" wp14:editId="64F2A642">
-            <wp:extent cx="5400040" cy="1664970"/>
+          <wp:inline distT="0" distB="0" distL="0" distR="0" wp14:anchorId="46923160" wp14:editId="43D022D9">
+            <wp:extent cx="5400040" cy="1049655"/>
             <wp:effectExtent l="0" t="0" r="0" b="0"/>
-            <wp:docPr id="16" name="Imagen 16" descr="Interfaz de usuario gráfica, Texto&#10;&#10;Descripción generada automáticamente"/>
+            <wp:docPr id="23" name="Imagen 23" descr="Texto&#10;&#10;Descripción generada automáticamente"/>
             <wp:cNvGraphicFramePr>
               <a:graphicFrameLocks xmlns:a="http://schemas.openxmlformats.org/drawingml/2006/main" noChangeAspect="1"/>
             </wp:cNvGraphicFramePr>
@@ -918,7 +918,7 @@
               <a:graphicData uri="http://schemas.openxmlformats.org/drawingml/2006/picture">
                 <pic:pic xmlns:pic="http://schemas.openxmlformats.org/drawingml/2006/picture">
                   <pic:nvPicPr>
-                    <pic:cNvPr id="16" name="Imagen 16" descr="Interfaz de usuario gráfica, Texto&#10;&#10;Descripción generada automáticamente"/>
+                    <pic:cNvPr id="23" name="Imagen 23" descr="Texto&#10;&#10;Descripción generada automáticamente"/>
                     <pic:cNvPicPr/>
                   </pic:nvPicPr>
                   <pic:blipFill>
@@ -930,7 +930,7 @@
                   <pic:spPr>
                     <a:xfrm>
                       <a:off x="0" y="0"/>
-                      <a:ext cx="5400040" cy="1664970"/>
+                      <a:ext cx="5400040" cy="1049655"/>
                     </a:xfrm>
                     <a:prstGeom prst="rect">
                       <a:avLst/>

</xml_diff>